<commit_message>
Modulo 4: UTP and STP cables
</commit_message>
<xml_diff>
--- a/TEORIA/CISCO/MODULO 4/LIVELLO FISICO.docx
+++ b/TEORIA/CISCO/MODULO 4/LIVELLO FISICO.docx
@@ -32,7 +32,7 @@
     </w:p>
     <w:p>
       <w:pPr>
-        <w:pStyle w:val="ListParagraph"/>
+        <w:pStyle w:val="Paragrafoelenco"/>
         <w:numPr>
           <w:ilvl w:val="0"/>
           <w:numId w:val="1"/>
@@ -44,10 +44,13 @@
       <w:r>
         <w:t>HW device che per eccellenza è la NIC, essa presenta una o più interfacce e come standard troviamo ad esempio la scheda di rete che ha come interfaccia quella Ethernet, con connettore RJ-45. Poi i materiali per i cavi, gli schemi di cablaggio (i vari poli dei connettori devono essere collegati fra di loro in maniera predefinita)</w:t>
       </w:r>
-    </w:p>
-    <w:p>
-      <w:pPr>
-        <w:pStyle w:val="ListParagraph"/>
+      <w:r>
+        <w:t xml:space="preserve"> e i connettori che variano a seconda dell’utilizzo della tipologia di cavo. Definire inoltre come questi cavi sono collegati ai loro connettori (cable designer) </w:t>
+      </w:r>
+    </w:p>
+    <w:p>
+      <w:pPr>
+        <w:pStyle w:val="Paragrafoelenco"/>
         <w:numPr>
           <w:ilvl w:val="0"/>
           <w:numId w:val="1"/>
@@ -60,31 +63,387 @@
         <w:t>: modalità con la quale il segnale viene mandato sulla rete. Codifica Manchester, è una tipologia di codifica TTL, se io trasmetto una sequenza di 0</w:t>
       </w:r>
       <w:r>
-        <w:t xml:space="preserve"> non ho una sequenza di trasmissione. In questo caso questa codifica utilizza 0 (ALTO-BASSO e utilizza una transizione) e 1 al contrario. </w:t>
+        <w:t xml:space="preserve"> non ho una sequenza di trasmissione. In questo caso questa codifica utilizza 0 (ALTO-BASSO e utilizza una transizione) e 1 al contrario</w:t>
+      </w:r>
+      <w:r>
+        <w:t>, utilizza un intervallo</w:t>
+      </w:r>
+      <w:r>
+        <w:t>.</w:t>
+      </w:r>
+      <w:r>
+        <w:t xml:space="preserve"> Non va bene per la trasmissione (seriale) la TTL, anche per brevi distanze</w:t>
+      </w:r>
+      <w:r>
+        <w:t>, siccome avrei un segnale sempre costante</w:t>
+      </w:r>
+      <w:r>
+        <w:t>.</w:t>
+      </w:r>
+    </w:p>
+    <w:p>
+      <w:pPr>
+        <w:ind w:left="708"/>
+      </w:pPr>
+      <w:r>
+        <w:t xml:space="preserve">La Manchester utilizza una tecnica </w:t>
+      </w:r>
+      <w:r>
+        <w:t xml:space="preserve">in cui forza a metà tempo di bit, prima negativo e poi positivo. </w:t>
+      </w:r>
+      <w:r>
+        <w:t xml:space="preserve">Per scandire il tempo, nella TTL si una </w:t>
+      </w:r>
+      <w:r>
+        <w:t xml:space="preserve">il clock, quindi nella rete è il segnale stesso che mi dirà il tempo, siccome c’è questa transizione.  </w:t>
       </w:r>
       <w:r>
         <w:t xml:space="preserve"> </w:t>
       </w:r>
-    </w:p>
-    <w:p>
-      <w:pPr>
-        <w:pStyle w:val="ListParagraph"/>
+      <w:r>
+        <w:t xml:space="preserve"> </w:t>
+      </w:r>
+      <w:r>
+        <w:t xml:space="preserve"> </w:t>
+      </w:r>
+    </w:p>
+    <w:p>
+      <w:pPr>
+        <w:pStyle w:val="Paragrafoelenco"/>
         <w:numPr>
           <w:ilvl w:val="0"/>
           <w:numId w:val="1"/>
         </w:numPr>
       </w:pPr>
       <w:r>
-        <w:t xml:space="preserve">Segnalizzazione </w:t>
+        <w:t>Segnalizzazione</w:t>
+      </w:r>
+      <w:r>
+        <w:t xml:space="preserve">: (signaling) </w:t>
+      </w:r>
+      <w:r>
+        <w:t xml:space="preserve">il segnale portante, cioè il segnale digitale che viene trasformato in una forma sinusoidale. Il concetto di ampiezza è quello che indica che durante il valore di 0 l’ampiezza è minore rispetto all’1, stessa cosa anche con la frequenza. Quando si passa da 0 a 1 si cambia poi la fase. </w:t>
       </w:r>
     </w:p>
     <w:p>
       <w:r>
         <w:br/>
       </w:r>
+      <w:r>
+        <w:t xml:space="preserve">Nel MAC c’è la gestione per lo specifico accesso livello fisico. </w:t>
+      </w:r>
+    </w:p>
+    <w:p>
+      <w:r>
+        <w:rPr>
+          <w:highlight w:val="green"/>
+        </w:rPr>
+        <w:t>LARGHEZZA DI BANDA:</w:t>
+      </w:r>
+      <w:r>
+        <w:t xml:space="preserve"> è la capacità teorica di trasmissione di un mezzo fisico, la massima velocità di trasmissione che può avere il mezzo fisico. Teorica siccome dipende dalle latenze e dagli organi di trasmissione. Per ogni canale di trasmissione c’è una larghezza di banda definita. </w:t>
+      </w:r>
+    </w:p>
+    <w:p>
+      <w:r>
+        <w:t xml:space="preserve">La capacità di dati che vengono trasmetti in un mezzo fisico in una unità di tempo (cioè quanti bit posso passare in un secondo).  L’unità di misura sono i bps, in questo caso si parla in potenze del 10 non del 2). </w:t>
+      </w:r>
+    </w:p>
+    <w:p>
+      <w:r>
+        <w:rPr>
+          <w:highlight w:val="green"/>
+        </w:rPr>
+        <w:t>LATENZA</w:t>
+      </w:r>
+      <w:r>
+        <w:t>: La latenza sono tutti i ritardi che avvengono in una comunicazione, la somma di tutti questi ritardi sono definiti così.</w:t>
+      </w:r>
+      <w:r>
+        <w:t xml:space="preserve"> Differenza dal ping, siccome li è il tempo in cui ci mette il dato ad arrivare al ricevente (quindi in quel caso è il tempo di risposta)</w:t>
+      </w:r>
+    </w:p>
+    <w:p>
+      <w:r>
+        <w:rPr>
+          <w:highlight w:val="green"/>
+        </w:rPr>
+        <w:t>THROGHPUT</w:t>
+      </w:r>
+      <w:r>
+        <w:t xml:space="preserve">: Effettivamente quanti bit sono passati in un periodo di tempo, quindi non è più teorico come la larghezza di banda. </w:t>
+      </w:r>
+    </w:p>
+    <w:p>
+      <w:r>
+        <w:rPr>
+          <w:highlight w:val="green"/>
+        </w:rPr>
+        <w:t>GOODPUT</w:t>
+      </w:r>
+      <w:r>
+        <w:t xml:space="preserve">: Nei modelli TCP/IP quando i dati passano nei livelli si vanno ad incapsulare, questo si chiama overhead (cioè non aggiungono informazioni necessari al dato di origine, ma servono solo per la comunicazione). </w:t>
+      </w:r>
+      <w:r>
+        <w:t xml:space="preserve">Quindi il GOODPUT è il traffico del THROGHPUT ma senza l’overhead. </w:t>
+      </w:r>
+    </w:p>
+    <w:p/>
+    <w:p/>
+    <w:p>
+      <w:r>
+        <w:lastRenderedPageBreak/>
+        <w:t>CAVI: Cavo in rame</w:t>
+      </w:r>
+      <w:r>
+        <w:t xml:space="preserve"> è il metodo più comune per le reti, vengono utilizzati il cavo coassiale e il toppino.</w:t>
+      </w:r>
+    </w:p>
+    <w:tbl>
+      <w:tblPr>
+        <w:tblStyle w:val="Grigliatabella"/>
+        <w:tblW w:w="0" w:type="auto"/>
+        <w:tblInd w:w="360" w:type="dxa"/>
+        <w:tblLook w:val="04A0" w:firstRow="1" w:lastRow="0" w:firstColumn="1" w:lastColumn="0" w:noHBand="0" w:noVBand="1"/>
+      </w:tblPr>
+      <w:tblGrid>
+        <w:gridCol w:w="4616"/>
+        <w:gridCol w:w="4652"/>
+      </w:tblGrid>
+      <w:tr>
+        <w:tc>
+          <w:tcPr>
+            <w:tcW w:w="4814" w:type="dxa"/>
+            <w:vAlign w:val="center"/>
+          </w:tcPr>
+          <w:p>
+            <w:pPr>
+              <w:jc w:val="center"/>
+            </w:pPr>
+            <w:r>
+              <w:rPr>
+                <w:highlight w:val="green"/>
+              </w:rPr>
+              <w:t>VANTAGGI:</w:t>
+            </w:r>
+          </w:p>
+        </w:tc>
+        <w:tc>
+          <w:tcPr>
+            <w:tcW w:w="4814" w:type="dxa"/>
+            <w:vAlign w:val="center"/>
+          </w:tcPr>
+          <w:p>
+            <w:pPr>
+              <w:jc w:val="center"/>
+              <w:rPr>
+                <w:highlight w:val="red"/>
+              </w:rPr>
+            </w:pPr>
+            <w:r>
+              <w:rPr>
+                <w:highlight w:val="red"/>
+              </w:rPr>
+              <w:t>SVANTAGGI</w:t>
+            </w:r>
+          </w:p>
+        </w:tc>
+      </w:tr>
+      <w:tr>
+        <w:tc>
+          <w:tcPr>
+            <w:tcW w:w="4814" w:type="dxa"/>
+            <w:vAlign w:val="center"/>
+          </w:tcPr>
+          <w:p>
+            <w:pPr>
+              <w:jc w:val="center"/>
+            </w:pPr>
+            <w:r>
+              <w:t>Poco costoso</w:t>
+            </w:r>
+          </w:p>
+        </w:tc>
+        <w:tc>
+          <w:tcPr>
+            <w:tcW w:w="4814" w:type="dxa"/>
+            <w:vAlign w:val="center"/>
+          </w:tcPr>
+          <w:p>
+            <w:pPr>
+              <w:jc w:val="center"/>
+            </w:pPr>
+            <w:r>
+              <w:t>L’attenuazione, il toppino ha una lunghezza massima di 100m, perché dopo senno arriva l</w:t>
+            </w:r>
+            <w:r>
+              <w:t xml:space="preserve">’attenuazione. Questo fenomeno significa che il segnale si attenua e se questo avviene troppo allora il segnale non può essere più riconosciuto. </w:t>
+            </w:r>
+            <w:r>
+              <w:t xml:space="preserve"> </w:t>
+            </w:r>
+          </w:p>
+        </w:tc>
+      </w:tr>
+      <w:tr>
+        <w:tc>
+          <w:tcPr>
+            <w:tcW w:w="4814" w:type="dxa"/>
+            <w:vAlign w:val="center"/>
+          </w:tcPr>
+          <w:p>
+            <w:pPr>
+              <w:jc w:val="center"/>
+            </w:pPr>
+            <w:r>
+              <w:t>Resistenza minore al passaggio della corrente elettrica</w:t>
+            </w:r>
+          </w:p>
+        </w:tc>
+        <w:tc>
+          <w:tcPr>
+            <w:tcW w:w="4814" w:type="dxa"/>
+            <w:vAlign w:val="center"/>
+          </w:tcPr>
+          <w:p>
+            <w:pPr>
+              <w:jc w:val="center"/>
+            </w:pPr>
+            <w:r>
+              <w:t xml:space="preserve">La suscettibilità del cavo in rame sulle interferenze elettromagnetiche e alle radio frequenze, siccome essi generano un campo elettromagnetico quindi due campi si interferiscono. </w:t>
+            </w:r>
+          </w:p>
+          <w:p>
+            <w:pPr>
+              <w:jc w:val="center"/>
+            </w:pPr>
+            <w:r>
+              <w:t>Si possono però usare canaline separate oppure si usa il cane S</w:t>
+            </w:r>
+            <w:r>
+              <w:t>T</w:t>
+            </w:r>
+            <w:r>
+              <w:t>P (cioè il cavo è ricoperto da un foglio di alluminio che scherma il cavo)</w:t>
+            </w:r>
+            <w:r>
+              <w:t xml:space="preserve">. </w:t>
+            </w:r>
+          </w:p>
+        </w:tc>
+      </w:tr>
+      <w:tr>
+        <w:tc>
+          <w:tcPr>
+            <w:tcW w:w="4814" w:type="dxa"/>
+            <w:vAlign w:val="center"/>
+          </w:tcPr>
+          <w:p>
+            <w:pPr>
+              <w:jc w:val="center"/>
+            </w:pPr>
+            <w:r>
+              <w:t xml:space="preserve">Buon conduttore </w:t>
+            </w:r>
+          </w:p>
+        </w:tc>
+        <w:tc>
+          <w:tcPr>
+            <w:tcW w:w="4814" w:type="dxa"/>
+            <w:vAlign w:val="center"/>
+          </w:tcPr>
+          <w:p>
+            <w:pPr>
+              <w:jc w:val="center"/>
+            </w:pPr>
+          </w:p>
+        </w:tc>
+      </w:tr>
+    </w:tbl>
+    <w:p>
+      <w:pPr>
+        <w:ind w:left="360"/>
+      </w:pPr>
+    </w:p>
+    <w:p>
+      <w:r>
+        <w:t xml:space="preserve">Il cross talk non avviene normalmente siccome i cavi sono intrecciati fra di loro e quindi i campi elettromagnetici non vanno a interferire tra di loro. </w:t>
+      </w:r>
+    </w:p>
+    <w:p>
+      <w:r>
+        <w:t xml:space="preserve">TIPI DI CAVI DI RAME: </w:t>
+      </w:r>
+    </w:p>
+    <w:p>
+      <w:pPr>
+        <w:pStyle w:val="Paragrafoelenco"/>
+        <w:numPr>
+          <w:ilvl w:val="0"/>
+          <w:numId w:val="1"/>
+        </w:numPr>
+      </w:pPr>
+      <w:r>
+        <w:t>Cavo coassiale: TIC e FIN due tipologie diverse di cavo in rame coassiale. Ogni host era collegato direttamente al cavo coassiale, quindi un bus che collega tutti i dispositivi.</w:t>
+      </w:r>
+    </w:p>
+    <w:p>
+      <w:pPr>
+        <w:pStyle w:val="Paragrafoelenco"/>
+        <w:numPr>
+          <w:ilvl w:val="0"/>
+          <w:numId w:val="1"/>
+        </w:numPr>
+      </w:pPr>
+      <w:r>
+        <w:t>UPT: il Doppino cioè il cavo d</w:t>
+      </w:r>
+      <w:r>
+        <w:t>el telefono (però ha solo 4 cavi), però non sono schermati e non proteggono dalle interferenze esterne.</w:t>
+      </w:r>
+    </w:p>
+    <w:p>
+      <w:pPr>
+        <w:pStyle w:val="Paragrafoelenco"/>
+        <w:numPr>
+          <w:ilvl w:val="0"/>
+          <w:numId w:val="1"/>
+        </w:numPr>
+      </w:pPr>
+      <w:r>
+        <w:t>STP: Doppino uguale all’UTP però è schermato ed è a coppie di intrecci che permettono di proteggersi dalle interferenze esterne.</w:t>
+      </w:r>
+      <w:r>
+        <w:br/>
+      </w:r>
+    </w:p>
+    <w:p>
+      <w:r>
+        <w:t>UTP: Vengono collegati con un connettore che è l’RJ-45, e l’RJ-11 quello del telefono. La coppia intrecciata che serve per eliminare il problema del cross-talk. Poi in seguito abbiamo i colori, alcuni sono colori interi e altri sono invece sono bianco-blu ecc. Questo serve per il cablaggio, il quale utente userà lo schema di cablaggio tipo il: T5-68B.</w:t>
+      </w:r>
+    </w:p>
+    <w:p>
+      <w:r>
+        <w:t xml:space="preserve">STP: I fili hanno gli stessi colori solo che sotto la guaina c’è la maglia con il foglio di alluminio. Due end device tra di loro utilizzano l’STP (POINT-TO-POINT). STP è collegato al 99% allo switch, anche il pc di casa si collega alle porte ethernet che sono porte di un componente switch del router. </w:t>
+      </w:r>
+    </w:p>
+    <w:p>
+      <w:r>
+        <w:t xml:space="preserve">CAVO COASSIALE: uno dei problemi è quello che è meno flessibile. </w:t>
+      </w:r>
+    </w:p>
+    <w:p>
+      <w:r>
+        <w:t xml:space="preserve"> </w:t>
+      </w:r>
+    </w:p>
+    <w:p>
+      <w:pPr>
+        <w:ind w:left="360"/>
+      </w:pPr>
     </w:p>
     <w:sectPr>
-      <w:headerReference w:type="default" r:id="rId7"/>
+      <w:headerReference w:type="default" r:id="rId8"/>
       <w:pgSz w:w="11906" w:h="16838"/>
       <w:pgMar w:top="1417" w:right="1134" w:bottom="1134" w:left="1134" w:header="708" w:footer="708" w:gutter="0"/>
       <w:cols w:space="708"/>
@@ -148,7 +507,7 @@
 <w:hdr xmlns:wpc="http://schemas.microsoft.com/office/word/2010/wordprocessingCanvas" xmlns:cx="http://schemas.microsoft.com/office/drawing/2014/chartex" xmlns:cx1="http://schemas.microsoft.com/office/drawing/2015/9/8/chartex" xmlns:cx2="http://schemas.microsoft.com/office/drawing/2015/10/21/chartex" xmlns:cx3="http://schemas.microsoft.com/office/drawing/2016/5/9/chartex" xmlns:cx4="http://schemas.microsoft.com/office/drawing/2016/5/10/chartex" xmlns:cx5="http://schemas.microsoft.com/office/drawing/2016/5/11/chartex" xmlns:cx6="http://schemas.microsoft.com/office/drawing/2016/5/12/chartex" xmlns:cx7="http://schemas.microsoft.com/office/drawing/2016/5/13/chartex" xmlns:cx8="http://schemas.microsoft.com/office/drawing/2016/5/14/chartex" xmlns:mc="http://schemas.openxmlformats.org/markup-compatibility/2006" xmlns:aink="http://schemas.microsoft.com/office/drawing/2016/ink" xmlns:am3d="http://schemas.microsoft.com/office/drawing/2017/model3d" xmlns:o="urn:schemas-microsoft-com:office:office" xmlns:r="http://schemas.openxmlformats.org/officeDocument/2006/relationships" xmlns:m="http://schemas.openxmlformats.org/officeDocument/2006/math" xmlns:v="urn:schemas-microsoft-com:vml" xmlns:wp14="http://schemas.microsoft.com/office/word/2010/wordprocessingDrawing" xmlns:wp="http://schemas.openxmlformats.org/drawingml/2006/wordprocessingDrawing" xmlns:w10="urn:schemas-microsoft-com:office:word" xmlns:w="http://schemas.openxmlformats.org/wordprocessingml/2006/main" xmlns:w14="http://schemas.microsoft.com/office/word/2010/wordml" xmlns:w15="http://schemas.microsoft.com/office/word/2012/wordml" xmlns:w16cex="http://schemas.microsoft.com/office/word/2018/wordml/cex" xmlns:w16cid="http://schemas.microsoft.com/office/word/2016/wordml/cid" xmlns:w16="http://schemas.microsoft.com/office/word/2018/wordml" xmlns:w16sdtdh="http://schemas.microsoft.com/office/word/2020/wordml/sdtdatahash" xmlns:w16se="http://schemas.microsoft.com/office/word/2015/wordml/symex" xmlns:wpg="http://schemas.microsoft.com/office/word/2010/wordprocessingGroup" xmlns:wpi="http://schemas.microsoft.com/office/word/2010/wordprocessingInk" xmlns:wne="http://schemas.microsoft.com/office/word/2006/wordml" xmlns:wps="http://schemas.microsoft.com/office/word/2010/wordprocessingShape" mc:Ignorable="w14 w15 w16se w16cid w16 w16cex w16sdtdh wp14">
   <w:p>
     <w:pPr>
-      <w:pStyle w:val="Header"/>
+      <w:pStyle w:val="Intestazione"/>
     </w:pPr>
     <w:r>
       <w:t>Modulo 4</w:t>
@@ -174,7 +533,7 @@
   <w:abstractNum w:abstractNumId="0" w15:restartNumberingAfterBreak="0">
     <w:nsid w:val="769B66BA"/>
     <w:multiLevelType w:val="hybridMultilevel"/>
-    <w:tmpl w:val="5258517A"/>
+    <w:tmpl w:val="6652C3EC"/>
     <w:lvl w:ilvl="0" w:tplc="04100001">
       <w:start w:val="1"/>
       <w:numFmt w:val="bullet"/>
@@ -685,16 +1044,17 @@
     <w:lsdException w:name="Unresolved Mention" w:semiHidden="1" w:unhideWhenUsed="1"/>
     <w:lsdException w:name="Smart Link" w:semiHidden="1" w:unhideWhenUsed="1"/>
   </w:latentStyles>
-  <w:style w:type="paragraph" w:default="1" w:styleId="Normal">
+  <w:style w:type="paragraph" w:default="1" w:styleId="Normale">
     <w:name w:val="Normal"/>
     <w:qFormat/>
   </w:style>
-  <w:style w:type="character" w:default="1" w:styleId="DefaultParagraphFont">
+  <w:style w:type="character" w:default="1" w:styleId="Carpredefinitoparagrafo">
     <w:name w:val="Default Paragraph Font"/>
     <w:uiPriority w:val="1"/>
+    <w:semiHidden/>
     <w:unhideWhenUsed/>
   </w:style>
-  <w:style w:type="table" w:default="1" w:styleId="TableNormal">
+  <w:style w:type="table" w:default="1" w:styleId="Tabellanormale">
     <w:name w:val="Normal Table"/>
     <w:uiPriority w:val="99"/>
     <w:semiHidden/>
@@ -709,16 +1069,16 @@
       </w:tblCellMar>
     </w:tblPr>
   </w:style>
-  <w:style w:type="numbering" w:default="1" w:styleId="NoList">
+  <w:style w:type="numbering" w:default="1" w:styleId="Nessunelenco">
     <w:name w:val="No List"/>
     <w:uiPriority w:val="99"/>
     <w:semiHidden/>
     <w:unhideWhenUsed/>
   </w:style>
-  <w:style w:type="paragraph" w:styleId="Header">
+  <w:style w:type="paragraph" w:styleId="Intestazione">
     <w:name w:val="header"/>
-    <w:basedOn w:val="Normal"/>
-    <w:link w:val="HeaderChar"/>
+    <w:basedOn w:val="Normale"/>
+    <w:link w:val="IntestazioneCarattere"/>
     <w:uiPriority w:val="99"/>
     <w:unhideWhenUsed/>
     <w:rsid w:val="00680D6E"/>
@@ -730,17 +1090,17 @@
       <w:spacing w:after="0" w:line="240" w:lineRule="auto"/>
     </w:pPr>
   </w:style>
-  <w:style w:type="character" w:customStyle="1" w:styleId="HeaderChar">
-    <w:name w:val="Header Char"/>
-    <w:basedOn w:val="DefaultParagraphFont"/>
-    <w:link w:val="Header"/>
+  <w:style w:type="character" w:customStyle="1" w:styleId="IntestazioneCarattere">
+    <w:name w:val="Intestazione Carattere"/>
+    <w:basedOn w:val="Carpredefinitoparagrafo"/>
+    <w:link w:val="Intestazione"/>
     <w:uiPriority w:val="99"/>
     <w:rsid w:val="00680D6E"/>
   </w:style>
-  <w:style w:type="paragraph" w:styleId="Footer">
+  <w:style w:type="paragraph" w:styleId="Pidipagina">
     <w:name w:val="footer"/>
-    <w:basedOn w:val="Normal"/>
-    <w:link w:val="FooterChar"/>
+    <w:basedOn w:val="Normale"/>
+    <w:link w:val="PidipaginaCarattere"/>
     <w:uiPriority w:val="99"/>
     <w:unhideWhenUsed/>
     <w:rsid w:val="00680D6E"/>
@@ -752,16 +1112,16 @@
       <w:spacing w:after="0" w:line="240" w:lineRule="auto"/>
     </w:pPr>
   </w:style>
-  <w:style w:type="character" w:customStyle="1" w:styleId="FooterChar">
-    <w:name w:val="Footer Char"/>
-    <w:basedOn w:val="DefaultParagraphFont"/>
-    <w:link w:val="Footer"/>
+  <w:style w:type="character" w:customStyle="1" w:styleId="PidipaginaCarattere">
+    <w:name w:val="Piè di pagina Carattere"/>
+    <w:basedOn w:val="Carpredefinitoparagrafo"/>
+    <w:link w:val="Pidipagina"/>
     <w:uiPriority w:val="99"/>
     <w:rsid w:val="00680D6E"/>
   </w:style>
-  <w:style w:type="paragraph" w:styleId="ListParagraph">
+  <w:style w:type="paragraph" w:styleId="Paragrafoelenco">
     <w:name w:val="List Paragraph"/>
-    <w:basedOn w:val="Normal"/>
+    <w:basedOn w:val="Normale"/>
     <w:uiPriority w:val="34"/>
     <w:qFormat/>
     <w:rsid w:val="00680D6E"/>
@@ -769,6 +1129,93 @@
       <w:ind w:left="720"/>
       <w:contextualSpacing/>
     </w:pPr>
+  </w:style>
+  <w:style w:type="table" w:styleId="Grigliatabella">
+    <w:name w:val="Table Grid"/>
+    <w:basedOn w:val="Tabellanormale"/>
+    <w:uiPriority w:val="39"/>
+    <w:rsid w:val="009A2B70"/>
+    <w:pPr>
+      <w:spacing w:after="0" w:line="240" w:lineRule="auto"/>
+    </w:pPr>
+    <w:tblPr>
+      <w:tblBorders>
+        <w:top w:val="single" w:sz="4" w:space="0" w:color="auto"/>
+        <w:left w:val="single" w:sz="4" w:space="0" w:color="auto"/>
+        <w:bottom w:val="single" w:sz="4" w:space="0" w:color="auto"/>
+        <w:right w:val="single" w:sz="4" w:space="0" w:color="auto"/>
+        <w:insideH w:val="single" w:sz="4" w:space="0" w:color="auto"/>
+        <w:insideV w:val="single" w:sz="4" w:space="0" w:color="auto"/>
+      </w:tblBorders>
+    </w:tblPr>
+  </w:style>
+  <w:style w:type="character" w:styleId="Rimandocommento">
+    <w:name w:val="annotation reference"/>
+    <w:basedOn w:val="Carpredefinitoparagrafo"/>
+    <w:uiPriority w:val="99"/>
+    <w:semiHidden/>
+    <w:unhideWhenUsed/>
+    <w:rsid w:val="004F5CDD"/>
+    <w:rPr>
+      <w:sz w:val="16"/>
+      <w:szCs w:val="16"/>
+    </w:rPr>
+  </w:style>
+  <w:style w:type="paragraph" w:styleId="Testocommento">
+    <w:name w:val="annotation text"/>
+    <w:basedOn w:val="Normale"/>
+    <w:link w:val="TestocommentoCarattere"/>
+    <w:uiPriority w:val="99"/>
+    <w:semiHidden/>
+    <w:unhideWhenUsed/>
+    <w:rsid w:val="004F5CDD"/>
+    <w:pPr>
+      <w:spacing w:line="240" w:lineRule="auto"/>
+    </w:pPr>
+    <w:rPr>
+      <w:sz w:val="20"/>
+      <w:szCs w:val="20"/>
+    </w:rPr>
+  </w:style>
+  <w:style w:type="character" w:customStyle="1" w:styleId="TestocommentoCarattere">
+    <w:name w:val="Testo commento Carattere"/>
+    <w:basedOn w:val="Carpredefinitoparagrafo"/>
+    <w:link w:val="Testocommento"/>
+    <w:uiPriority w:val="99"/>
+    <w:semiHidden/>
+    <w:rsid w:val="004F5CDD"/>
+    <w:rPr>
+      <w:sz w:val="20"/>
+      <w:szCs w:val="20"/>
+    </w:rPr>
+  </w:style>
+  <w:style w:type="paragraph" w:styleId="Soggettocommento">
+    <w:name w:val="annotation subject"/>
+    <w:basedOn w:val="Testocommento"/>
+    <w:next w:val="Testocommento"/>
+    <w:link w:val="SoggettocommentoCarattere"/>
+    <w:uiPriority w:val="99"/>
+    <w:semiHidden/>
+    <w:unhideWhenUsed/>
+    <w:rsid w:val="004F5CDD"/>
+    <w:rPr>
+      <w:b/>
+      <w:bCs/>
+    </w:rPr>
+  </w:style>
+  <w:style w:type="character" w:customStyle="1" w:styleId="SoggettocommentoCarattere">
+    <w:name w:val="Soggetto commento Carattere"/>
+    <w:basedOn w:val="TestocommentoCarattere"/>
+    <w:link w:val="Soggettocommento"/>
+    <w:uiPriority w:val="99"/>
+    <w:semiHidden/>
+    <w:rsid w:val="004F5CDD"/>
+    <w:rPr>
+      <w:b/>
+      <w:bCs/>
+      <w:sz w:val="20"/>
+      <w:szCs w:val="20"/>
+    </w:rPr>
   </w:style>
 </w:styles>
 </file>
@@ -1066,4 +1513,16 @@
     </a:ext>
   </a:extLst>
 </a:theme>
+</file>
+
+<file path=customXml/item1.xml><?xml version="1.0" encoding="utf-8"?>
+<b:Sources xmlns:b="http://schemas.openxmlformats.org/officeDocument/2006/bibliography" xmlns="http://schemas.openxmlformats.org/officeDocument/2006/bibliography" SelectedStyle="\APASixthEditionOfficeOnline.xsl" StyleName="APA" Version="6"/>
+</file>
+
+<file path=customXml/itemProps1.xml><?xml version="1.0" encoding="utf-8"?>
+<ds:datastoreItem xmlns:ds="http://schemas.openxmlformats.org/officeDocument/2006/customXml" ds:itemID="{34D7675A-8B8B-4451-B7B2-A12AF913F7CF}">
+  <ds:schemaRefs>
+    <ds:schemaRef ds:uri="http://schemas.openxmlformats.org/officeDocument/2006/bibliography"/>
+  </ds:schemaRefs>
+</ds:datastoreItem>
 </file>
</xml_diff>

<commit_message>
Init exercise basket and see Modulo4-5 about CISCO
</commit_message>
<xml_diff>
--- a/TEORIA/CISCO/MODULO 4/LIVELLO FISICO.docx
+++ b/TEORIA/CISCO/MODULO 4/LIVELLO FISICO.docx
@@ -190,258 +190,6 @@
     </w:p>
     <w:p/>
     <w:p/>
-    <w:p>
-      <w:r>
-        <w:lastRenderedPageBreak/>
-        <w:t>CAVI: Cavo in rame</w:t>
-      </w:r>
-      <w:r>
-        <w:t xml:space="preserve"> è il metodo più comune per le reti, vengono utilizzati il cavo coassiale e il toppino.</w:t>
-      </w:r>
-    </w:p>
-    <w:tbl>
-      <w:tblPr>
-        <w:tblStyle w:val="Grigliatabella"/>
-        <w:tblW w:w="0" w:type="auto"/>
-        <w:tblInd w:w="360" w:type="dxa"/>
-        <w:tblLook w:val="04A0" w:firstRow="1" w:lastRow="0" w:firstColumn="1" w:lastColumn="0" w:noHBand="0" w:noVBand="1"/>
-      </w:tblPr>
-      <w:tblGrid>
-        <w:gridCol w:w="4616"/>
-        <w:gridCol w:w="4652"/>
-      </w:tblGrid>
-      <w:tr>
-        <w:tc>
-          <w:tcPr>
-            <w:tcW w:w="4814" w:type="dxa"/>
-            <w:vAlign w:val="center"/>
-          </w:tcPr>
-          <w:p>
-            <w:pPr>
-              <w:jc w:val="center"/>
-            </w:pPr>
-            <w:r>
-              <w:rPr>
-                <w:highlight w:val="green"/>
-              </w:rPr>
-              <w:t>VANTAGGI:</w:t>
-            </w:r>
-          </w:p>
-        </w:tc>
-        <w:tc>
-          <w:tcPr>
-            <w:tcW w:w="4814" w:type="dxa"/>
-            <w:vAlign w:val="center"/>
-          </w:tcPr>
-          <w:p>
-            <w:pPr>
-              <w:jc w:val="center"/>
-              <w:rPr>
-                <w:highlight w:val="red"/>
-              </w:rPr>
-            </w:pPr>
-            <w:r>
-              <w:rPr>
-                <w:highlight w:val="red"/>
-              </w:rPr>
-              <w:t>SVANTAGGI</w:t>
-            </w:r>
-          </w:p>
-        </w:tc>
-      </w:tr>
-      <w:tr>
-        <w:tc>
-          <w:tcPr>
-            <w:tcW w:w="4814" w:type="dxa"/>
-            <w:vAlign w:val="center"/>
-          </w:tcPr>
-          <w:p>
-            <w:pPr>
-              <w:jc w:val="center"/>
-            </w:pPr>
-            <w:r>
-              <w:t>Poco costoso</w:t>
-            </w:r>
-          </w:p>
-        </w:tc>
-        <w:tc>
-          <w:tcPr>
-            <w:tcW w:w="4814" w:type="dxa"/>
-            <w:vAlign w:val="center"/>
-          </w:tcPr>
-          <w:p>
-            <w:pPr>
-              <w:jc w:val="center"/>
-            </w:pPr>
-            <w:r>
-              <w:t>L’attenuazione, il toppino ha una lunghezza massima di 100m, perché dopo senno arriva l</w:t>
-            </w:r>
-            <w:r>
-              <w:t xml:space="preserve">’attenuazione. Questo fenomeno significa che il segnale si attenua e se questo avviene troppo allora il segnale non può essere più riconosciuto. </w:t>
-            </w:r>
-            <w:r>
-              <w:t xml:space="preserve"> </w:t>
-            </w:r>
-          </w:p>
-        </w:tc>
-      </w:tr>
-      <w:tr>
-        <w:tc>
-          <w:tcPr>
-            <w:tcW w:w="4814" w:type="dxa"/>
-            <w:vAlign w:val="center"/>
-          </w:tcPr>
-          <w:p>
-            <w:pPr>
-              <w:jc w:val="center"/>
-            </w:pPr>
-            <w:r>
-              <w:t>Resistenza minore al passaggio della corrente elettrica</w:t>
-            </w:r>
-          </w:p>
-        </w:tc>
-        <w:tc>
-          <w:tcPr>
-            <w:tcW w:w="4814" w:type="dxa"/>
-            <w:vAlign w:val="center"/>
-          </w:tcPr>
-          <w:p>
-            <w:pPr>
-              <w:jc w:val="center"/>
-            </w:pPr>
-            <w:r>
-              <w:t xml:space="preserve">La suscettibilità del cavo in rame sulle interferenze elettromagnetiche e alle radio frequenze, siccome essi generano un campo elettromagnetico quindi due campi si interferiscono. </w:t>
-            </w:r>
-          </w:p>
-          <w:p>
-            <w:pPr>
-              <w:jc w:val="center"/>
-            </w:pPr>
-            <w:r>
-              <w:t>Si possono però usare canaline separate oppure si usa il cane S</w:t>
-            </w:r>
-            <w:r>
-              <w:t>T</w:t>
-            </w:r>
-            <w:r>
-              <w:t>P (cioè il cavo è ricoperto da un foglio di alluminio che scherma il cavo)</w:t>
-            </w:r>
-            <w:r>
-              <w:t xml:space="preserve">. </w:t>
-            </w:r>
-          </w:p>
-        </w:tc>
-      </w:tr>
-      <w:tr>
-        <w:tc>
-          <w:tcPr>
-            <w:tcW w:w="4814" w:type="dxa"/>
-            <w:vAlign w:val="center"/>
-          </w:tcPr>
-          <w:p>
-            <w:pPr>
-              <w:jc w:val="center"/>
-            </w:pPr>
-            <w:r>
-              <w:t xml:space="preserve">Buon conduttore </w:t>
-            </w:r>
-          </w:p>
-        </w:tc>
-        <w:tc>
-          <w:tcPr>
-            <w:tcW w:w="4814" w:type="dxa"/>
-            <w:vAlign w:val="center"/>
-          </w:tcPr>
-          <w:p>
-            <w:pPr>
-              <w:jc w:val="center"/>
-            </w:pPr>
-          </w:p>
-        </w:tc>
-      </w:tr>
-    </w:tbl>
-    <w:p>
-      <w:pPr>
-        <w:ind w:left="360"/>
-      </w:pPr>
-    </w:p>
-    <w:p>
-      <w:r>
-        <w:t xml:space="preserve">Il cross talk non avviene normalmente siccome i cavi sono intrecciati fra di loro e quindi i campi elettromagnetici non vanno a interferire tra di loro. </w:t>
-      </w:r>
-    </w:p>
-    <w:p>
-      <w:r>
-        <w:t xml:space="preserve">TIPI DI CAVI DI RAME: </w:t>
-      </w:r>
-    </w:p>
-    <w:p>
-      <w:pPr>
-        <w:pStyle w:val="Paragrafoelenco"/>
-        <w:numPr>
-          <w:ilvl w:val="0"/>
-          <w:numId w:val="1"/>
-        </w:numPr>
-      </w:pPr>
-      <w:r>
-        <w:t>Cavo coassiale: TIC e FIN due tipologie diverse di cavo in rame coassiale. Ogni host era collegato direttamente al cavo coassiale, quindi un bus che collega tutti i dispositivi.</w:t>
-      </w:r>
-    </w:p>
-    <w:p>
-      <w:pPr>
-        <w:pStyle w:val="Paragrafoelenco"/>
-        <w:numPr>
-          <w:ilvl w:val="0"/>
-          <w:numId w:val="1"/>
-        </w:numPr>
-      </w:pPr>
-      <w:r>
-        <w:t>UPT: il Doppino cioè il cavo d</w:t>
-      </w:r>
-      <w:r>
-        <w:t>el telefono (però ha solo 4 cavi), però non sono schermati e non proteggono dalle interferenze esterne.</w:t>
-      </w:r>
-    </w:p>
-    <w:p>
-      <w:pPr>
-        <w:pStyle w:val="Paragrafoelenco"/>
-        <w:numPr>
-          <w:ilvl w:val="0"/>
-          <w:numId w:val="1"/>
-        </w:numPr>
-      </w:pPr>
-      <w:r>
-        <w:t>STP: Doppino uguale all’UTP però è schermato ed è a coppie di intrecci che permettono di proteggersi dalle interferenze esterne.</w:t>
-      </w:r>
-      <w:r>
-        <w:br/>
-      </w:r>
-    </w:p>
-    <w:p>
-      <w:r>
-        <w:t>UTP: Vengono collegati con un connettore che è l’RJ-45, e l’RJ-11 quello del telefono. La coppia intrecciata che serve per eliminare il problema del cross-talk. Poi in seguito abbiamo i colori, alcuni sono colori interi e altri sono invece sono bianco-blu ecc. Questo serve per il cablaggio, il quale utente userà lo schema di cablaggio tipo il: T5-68B.</w:t>
-      </w:r>
-    </w:p>
-    <w:p>
-      <w:r>
-        <w:t xml:space="preserve">STP: I fili hanno gli stessi colori solo che sotto la guaina c’è la maglia con il foglio di alluminio. Due end device tra di loro utilizzano l’STP (POINT-TO-POINT). STP è collegato al 99% allo switch, anche il pc di casa si collega alle porte ethernet che sono porte di un componente switch del router. </w:t>
-      </w:r>
-    </w:p>
-    <w:p>
-      <w:r>
-        <w:t xml:space="preserve">CAVO COASSIALE: uno dei problemi è quello che è meno flessibile. </w:t>
-      </w:r>
-    </w:p>
-    <w:p>
-      <w:r>
-        <w:t xml:space="preserve"> </w:t>
-      </w:r>
-    </w:p>
-    <w:p>
-      <w:pPr>
-        <w:ind w:left="360"/>
-      </w:pPr>
-    </w:p>
     <w:sectPr>
       <w:headerReference w:type="default" r:id="rId8"/>
       <w:pgSz w:w="11906" w:h="16838"/>
@@ -531,6 +279,630 @@
 <file path=word/numbering.xml><?xml version="1.0" encoding="utf-8"?>
 <w:numbering xmlns:wpc="http://schemas.microsoft.com/office/word/2010/wordprocessingCanvas" xmlns:cx="http://schemas.microsoft.com/office/drawing/2014/chartex" xmlns:cx1="http://schemas.microsoft.com/office/drawing/2015/9/8/chartex" xmlns:cx2="http://schemas.microsoft.com/office/drawing/2015/10/21/chartex" xmlns:cx3="http://schemas.microsoft.com/office/drawing/2016/5/9/chartex" xmlns:cx4="http://schemas.microsoft.com/office/drawing/2016/5/10/chartex" xmlns:cx5="http://schemas.microsoft.com/office/drawing/2016/5/11/chartex" xmlns:cx6="http://schemas.microsoft.com/office/drawing/2016/5/12/chartex" xmlns:cx7="http://schemas.microsoft.com/office/drawing/2016/5/13/chartex" xmlns:cx8="http://schemas.microsoft.com/office/drawing/2016/5/14/chartex" xmlns:mc="http://schemas.openxmlformats.org/markup-compatibility/2006" xmlns:aink="http://schemas.microsoft.com/office/drawing/2016/ink" xmlns:am3d="http://schemas.microsoft.com/office/drawing/2017/model3d" xmlns:o="urn:schemas-microsoft-com:office:office" xmlns:r="http://schemas.openxmlformats.org/officeDocument/2006/relationships" xmlns:m="http://schemas.openxmlformats.org/officeDocument/2006/math" xmlns:v="urn:schemas-microsoft-com:vml" xmlns:wp14="http://schemas.microsoft.com/office/word/2010/wordprocessingDrawing" xmlns:wp="http://schemas.openxmlformats.org/drawingml/2006/wordprocessingDrawing" xmlns:w10="urn:schemas-microsoft-com:office:word" xmlns:w="http://schemas.openxmlformats.org/wordprocessingml/2006/main" xmlns:w14="http://schemas.microsoft.com/office/word/2010/wordml" xmlns:w15="http://schemas.microsoft.com/office/word/2012/wordml" xmlns:w16cex="http://schemas.microsoft.com/office/word/2018/wordml/cex" xmlns:w16cid="http://schemas.microsoft.com/office/word/2016/wordml/cid" xmlns:w16="http://schemas.microsoft.com/office/word/2018/wordml" xmlns:w16sdtdh="http://schemas.microsoft.com/office/word/2020/wordml/sdtdatahash" xmlns:w16se="http://schemas.microsoft.com/office/word/2015/wordml/symex" xmlns:wpg="http://schemas.microsoft.com/office/word/2010/wordprocessingGroup" xmlns:wpi="http://schemas.microsoft.com/office/word/2010/wordprocessingInk" xmlns:wne="http://schemas.microsoft.com/office/word/2006/wordml" xmlns:wps="http://schemas.microsoft.com/office/word/2010/wordprocessingShape" mc:Ignorable="w14 w15 w16se w16cid w16 w16cex w16sdtdh wp14">
   <w:abstractNum w:abstractNumId="0" w15:restartNumberingAfterBreak="0">
+    <w:nsid w:val="36965E05"/>
+    <w:multiLevelType w:val="hybridMultilevel"/>
+    <w:tmpl w:val="6A8608D0"/>
+    <w:lvl w:ilvl="0" w:tplc="04100001">
+      <w:start w:val="1"/>
+      <w:numFmt w:val="bullet"/>
+      <w:lvlText w:val=""/>
+      <w:lvlJc w:val="left"/>
+      <w:pPr>
+        <w:ind w:left="720" w:hanging="360"/>
+      </w:pPr>
+      <w:rPr>
+        <w:rFonts w:ascii="Symbol" w:hAnsi="Symbol" w:hint="default"/>
+      </w:rPr>
+    </w:lvl>
+    <w:lvl w:ilvl="1" w:tplc="04100003" w:tentative="1">
+      <w:start w:val="1"/>
+      <w:numFmt w:val="bullet"/>
+      <w:lvlText w:val="o"/>
+      <w:lvlJc w:val="left"/>
+      <w:pPr>
+        <w:ind w:left="1440" w:hanging="360"/>
+      </w:pPr>
+      <w:rPr>
+        <w:rFonts w:ascii="Courier New" w:hAnsi="Courier New" w:cs="Courier New" w:hint="default"/>
+      </w:rPr>
+    </w:lvl>
+    <w:lvl w:ilvl="2" w:tplc="04100005" w:tentative="1">
+      <w:start w:val="1"/>
+      <w:numFmt w:val="bullet"/>
+      <w:lvlText w:val=""/>
+      <w:lvlJc w:val="left"/>
+      <w:pPr>
+        <w:ind w:left="2160" w:hanging="360"/>
+      </w:pPr>
+      <w:rPr>
+        <w:rFonts w:ascii="Wingdings" w:hAnsi="Wingdings" w:hint="default"/>
+      </w:rPr>
+    </w:lvl>
+    <w:lvl w:ilvl="3" w:tplc="04100001" w:tentative="1">
+      <w:start w:val="1"/>
+      <w:numFmt w:val="bullet"/>
+      <w:lvlText w:val=""/>
+      <w:lvlJc w:val="left"/>
+      <w:pPr>
+        <w:ind w:left="2880" w:hanging="360"/>
+      </w:pPr>
+      <w:rPr>
+        <w:rFonts w:ascii="Symbol" w:hAnsi="Symbol" w:hint="default"/>
+      </w:rPr>
+    </w:lvl>
+    <w:lvl w:ilvl="4" w:tplc="04100003" w:tentative="1">
+      <w:start w:val="1"/>
+      <w:numFmt w:val="bullet"/>
+      <w:lvlText w:val="o"/>
+      <w:lvlJc w:val="left"/>
+      <w:pPr>
+        <w:ind w:left="3600" w:hanging="360"/>
+      </w:pPr>
+      <w:rPr>
+        <w:rFonts w:ascii="Courier New" w:hAnsi="Courier New" w:cs="Courier New" w:hint="default"/>
+      </w:rPr>
+    </w:lvl>
+    <w:lvl w:ilvl="5" w:tplc="04100005" w:tentative="1">
+      <w:start w:val="1"/>
+      <w:numFmt w:val="bullet"/>
+      <w:lvlText w:val=""/>
+      <w:lvlJc w:val="left"/>
+      <w:pPr>
+        <w:ind w:left="4320" w:hanging="360"/>
+      </w:pPr>
+      <w:rPr>
+        <w:rFonts w:ascii="Wingdings" w:hAnsi="Wingdings" w:hint="default"/>
+      </w:rPr>
+    </w:lvl>
+    <w:lvl w:ilvl="6" w:tplc="04100001" w:tentative="1">
+      <w:start w:val="1"/>
+      <w:numFmt w:val="bullet"/>
+      <w:lvlText w:val=""/>
+      <w:lvlJc w:val="left"/>
+      <w:pPr>
+        <w:ind w:left="5040" w:hanging="360"/>
+      </w:pPr>
+      <w:rPr>
+        <w:rFonts w:ascii="Symbol" w:hAnsi="Symbol" w:hint="default"/>
+      </w:rPr>
+    </w:lvl>
+    <w:lvl w:ilvl="7" w:tplc="04100003" w:tentative="1">
+      <w:start w:val="1"/>
+      <w:numFmt w:val="bullet"/>
+      <w:lvlText w:val="o"/>
+      <w:lvlJc w:val="left"/>
+      <w:pPr>
+        <w:ind w:left="5760" w:hanging="360"/>
+      </w:pPr>
+      <w:rPr>
+        <w:rFonts w:ascii="Courier New" w:hAnsi="Courier New" w:cs="Courier New" w:hint="default"/>
+      </w:rPr>
+    </w:lvl>
+    <w:lvl w:ilvl="8" w:tplc="04100005" w:tentative="1">
+      <w:start w:val="1"/>
+      <w:numFmt w:val="bullet"/>
+      <w:lvlText w:val=""/>
+      <w:lvlJc w:val="left"/>
+      <w:pPr>
+        <w:ind w:left="6480" w:hanging="360"/>
+      </w:pPr>
+      <w:rPr>
+        <w:rFonts w:ascii="Wingdings" w:hAnsi="Wingdings" w:hint="default"/>
+      </w:rPr>
+    </w:lvl>
+  </w:abstractNum>
+  <w:abstractNum w:abstractNumId="1" w15:restartNumberingAfterBreak="0">
+    <w:nsid w:val="518E094B"/>
+    <w:multiLevelType w:val="hybridMultilevel"/>
+    <w:tmpl w:val="7736C6BA"/>
+    <w:lvl w:ilvl="0" w:tplc="04100001">
+      <w:start w:val="1"/>
+      <w:numFmt w:val="bullet"/>
+      <w:lvlText w:val=""/>
+      <w:lvlJc w:val="left"/>
+      <w:pPr>
+        <w:ind w:left="720" w:hanging="360"/>
+      </w:pPr>
+      <w:rPr>
+        <w:rFonts w:ascii="Symbol" w:hAnsi="Symbol" w:hint="default"/>
+      </w:rPr>
+    </w:lvl>
+    <w:lvl w:ilvl="1" w:tplc="04100003" w:tentative="1">
+      <w:start w:val="1"/>
+      <w:numFmt w:val="bullet"/>
+      <w:lvlText w:val="o"/>
+      <w:lvlJc w:val="left"/>
+      <w:pPr>
+        <w:ind w:left="1440" w:hanging="360"/>
+      </w:pPr>
+      <w:rPr>
+        <w:rFonts w:ascii="Courier New" w:hAnsi="Courier New" w:cs="Courier New" w:hint="default"/>
+      </w:rPr>
+    </w:lvl>
+    <w:lvl w:ilvl="2" w:tplc="04100005" w:tentative="1">
+      <w:start w:val="1"/>
+      <w:numFmt w:val="bullet"/>
+      <w:lvlText w:val=""/>
+      <w:lvlJc w:val="left"/>
+      <w:pPr>
+        <w:ind w:left="2160" w:hanging="360"/>
+      </w:pPr>
+      <w:rPr>
+        <w:rFonts w:ascii="Wingdings" w:hAnsi="Wingdings" w:hint="default"/>
+      </w:rPr>
+    </w:lvl>
+    <w:lvl w:ilvl="3" w:tplc="04100001" w:tentative="1">
+      <w:start w:val="1"/>
+      <w:numFmt w:val="bullet"/>
+      <w:lvlText w:val=""/>
+      <w:lvlJc w:val="left"/>
+      <w:pPr>
+        <w:ind w:left="2880" w:hanging="360"/>
+      </w:pPr>
+      <w:rPr>
+        <w:rFonts w:ascii="Symbol" w:hAnsi="Symbol" w:hint="default"/>
+      </w:rPr>
+    </w:lvl>
+    <w:lvl w:ilvl="4" w:tplc="04100003" w:tentative="1">
+      <w:start w:val="1"/>
+      <w:numFmt w:val="bullet"/>
+      <w:lvlText w:val="o"/>
+      <w:lvlJc w:val="left"/>
+      <w:pPr>
+        <w:ind w:left="3600" w:hanging="360"/>
+      </w:pPr>
+      <w:rPr>
+        <w:rFonts w:ascii="Courier New" w:hAnsi="Courier New" w:cs="Courier New" w:hint="default"/>
+      </w:rPr>
+    </w:lvl>
+    <w:lvl w:ilvl="5" w:tplc="04100005" w:tentative="1">
+      <w:start w:val="1"/>
+      <w:numFmt w:val="bullet"/>
+      <w:lvlText w:val=""/>
+      <w:lvlJc w:val="left"/>
+      <w:pPr>
+        <w:ind w:left="4320" w:hanging="360"/>
+      </w:pPr>
+      <w:rPr>
+        <w:rFonts w:ascii="Wingdings" w:hAnsi="Wingdings" w:hint="default"/>
+      </w:rPr>
+    </w:lvl>
+    <w:lvl w:ilvl="6" w:tplc="04100001" w:tentative="1">
+      <w:start w:val="1"/>
+      <w:numFmt w:val="bullet"/>
+      <w:lvlText w:val=""/>
+      <w:lvlJc w:val="left"/>
+      <w:pPr>
+        <w:ind w:left="5040" w:hanging="360"/>
+      </w:pPr>
+      <w:rPr>
+        <w:rFonts w:ascii="Symbol" w:hAnsi="Symbol" w:hint="default"/>
+      </w:rPr>
+    </w:lvl>
+    <w:lvl w:ilvl="7" w:tplc="04100003" w:tentative="1">
+      <w:start w:val="1"/>
+      <w:numFmt w:val="bullet"/>
+      <w:lvlText w:val="o"/>
+      <w:lvlJc w:val="left"/>
+      <w:pPr>
+        <w:ind w:left="5760" w:hanging="360"/>
+      </w:pPr>
+      <w:rPr>
+        <w:rFonts w:ascii="Courier New" w:hAnsi="Courier New" w:cs="Courier New" w:hint="default"/>
+      </w:rPr>
+    </w:lvl>
+    <w:lvl w:ilvl="8" w:tplc="04100005" w:tentative="1">
+      <w:start w:val="1"/>
+      <w:numFmt w:val="bullet"/>
+      <w:lvlText w:val=""/>
+      <w:lvlJc w:val="left"/>
+      <w:pPr>
+        <w:ind w:left="6480" w:hanging="360"/>
+      </w:pPr>
+      <w:rPr>
+        <w:rFonts w:ascii="Wingdings" w:hAnsi="Wingdings" w:hint="default"/>
+      </w:rPr>
+    </w:lvl>
+  </w:abstractNum>
+  <w:abstractNum w:abstractNumId="2" w15:restartNumberingAfterBreak="0">
+    <w:nsid w:val="59171383"/>
+    <w:multiLevelType w:val="hybridMultilevel"/>
+    <w:tmpl w:val="5E7C5900"/>
+    <w:lvl w:ilvl="0" w:tplc="04100001">
+      <w:start w:val="1"/>
+      <w:numFmt w:val="bullet"/>
+      <w:lvlText w:val=""/>
+      <w:lvlJc w:val="left"/>
+      <w:pPr>
+        <w:ind w:left="720" w:hanging="360"/>
+      </w:pPr>
+      <w:rPr>
+        <w:rFonts w:ascii="Symbol" w:hAnsi="Symbol" w:hint="default"/>
+      </w:rPr>
+    </w:lvl>
+    <w:lvl w:ilvl="1" w:tplc="04100003" w:tentative="1">
+      <w:start w:val="1"/>
+      <w:numFmt w:val="bullet"/>
+      <w:lvlText w:val="o"/>
+      <w:lvlJc w:val="left"/>
+      <w:pPr>
+        <w:ind w:left="1440" w:hanging="360"/>
+      </w:pPr>
+      <w:rPr>
+        <w:rFonts w:ascii="Courier New" w:hAnsi="Courier New" w:cs="Courier New" w:hint="default"/>
+      </w:rPr>
+    </w:lvl>
+    <w:lvl w:ilvl="2" w:tplc="04100005" w:tentative="1">
+      <w:start w:val="1"/>
+      <w:numFmt w:val="bullet"/>
+      <w:lvlText w:val=""/>
+      <w:lvlJc w:val="left"/>
+      <w:pPr>
+        <w:ind w:left="2160" w:hanging="360"/>
+      </w:pPr>
+      <w:rPr>
+        <w:rFonts w:ascii="Wingdings" w:hAnsi="Wingdings" w:hint="default"/>
+      </w:rPr>
+    </w:lvl>
+    <w:lvl w:ilvl="3" w:tplc="04100001" w:tentative="1">
+      <w:start w:val="1"/>
+      <w:numFmt w:val="bullet"/>
+      <w:lvlText w:val=""/>
+      <w:lvlJc w:val="left"/>
+      <w:pPr>
+        <w:ind w:left="2880" w:hanging="360"/>
+      </w:pPr>
+      <w:rPr>
+        <w:rFonts w:ascii="Symbol" w:hAnsi="Symbol" w:hint="default"/>
+      </w:rPr>
+    </w:lvl>
+    <w:lvl w:ilvl="4" w:tplc="04100003" w:tentative="1">
+      <w:start w:val="1"/>
+      <w:numFmt w:val="bullet"/>
+      <w:lvlText w:val="o"/>
+      <w:lvlJc w:val="left"/>
+      <w:pPr>
+        <w:ind w:left="3600" w:hanging="360"/>
+      </w:pPr>
+      <w:rPr>
+        <w:rFonts w:ascii="Courier New" w:hAnsi="Courier New" w:cs="Courier New" w:hint="default"/>
+      </w:rPr>
+    </w:lvl>
+    <w:lvl w:ilvl="5" w:tplc="04100005" w:tentative="1">
+      <w:start w:val="1"/>
+      <w:numFmt w:val="bullet"/>
+      <w:lvlText w:val=""/>
+      <w:lvlJc w:val="left"/>
+      <w:pPr>
+        <w:ind w:left="4320" w:hanging="360"/>
+      </w:pPr>
+      <w:rPr>
+        <w:rFonts w:ascii="Wingdings" w:hAnsi="Wingdings" w:hint="default"/>
+      </w:rPr>
+    </w:lvl>
+    <w:lvl w:ilvl="6" w:tplc="04100001" w:tentative="1">
+      <w:start w:val="1"/>
+      <w:numFmt w:val="bullet"/>
+      <w:lvlText w:val=""/>
+      <w:lvlJc w:val="left"/>
+      <w:pPr>
+        <w:ind w:left="5040" w:hanging="360"/>
+      </w:pPr>
+      <w:rPr>
+        <w:rFonts w:ascii="Symbol" w:hAnsi="Symbol" w:hint="default"/>
+      </w:rPr>
+    </w:lvl>
+    <w:lvl w:ilvl="7" w:tplc="04100003" w:tentative="1">
+      <w:start w:val="1"/>
+      <w:numFmt w:val="bullet"/>
+      <w:lvlText w:val="o"/>
+      <w:lvlJc w:val="left"/>
+      <w:pPr>
+        <w:ind w:left="5760" w:hanging="360"/>
+      </w:pPr>
+      <w:rPr>
+        <w:rFonts w:ascii="Courier New" w:hAnsi="Courier New" w:cs="Courier New" w:hint="default"/>
+      </w:rPr>
+    </w:lvl>
+    <w:lvl w:ilvl="8" w:tplc="04100005" w:tentative="1">
+      <w:start w:val="1"/>
+      <w:numFmt w:val="bullet"/>
+      <w:lvlText w:val=""/>
+      <w:lvlJc w:val="left"/>
+      <w:pPr>
+        <w:ind w:left="6480" w:hanging="360"/>
+      </w:pPr>
+      <w:rPr>
+        <w:rFonts w:ascii="Wingdings" w:hAnsi="Wingdings" w:hint="default"/>
+      </w:rPr>
+    </w:lvl>
+  </w:abstractNum>
+  <w:abstractNum w:abstractNumId="3" w15:restartNumberingAfterBreak="0">
+    <w:nsid w:val="60934050"/>
+    <w:multiLevelType w:val="hybridMultilevel"/>
+    <w:tmpl w:val="01043AA4"/>
+    <w:lvl w:ilvl="0" w:tplc="04100001">
+      <w:start w:val="1"/>
+      <w:numFmt w:val="bullet"/>
+      <w:lvlText w:val=""/>
+      <w:lvlJc w:val="left"/>
+      <w:pPr>
+        <w:ind w:left="720" w:hanging="360"/>
+      </w:pPr>
+      <w:rPr>
+        <w:rFonts w:ascii="Symbol" w:hAnsi="Symbol" w:hint="default"/>
+      </w:rPr>
+    </w:lvl>
+    <w:lvl w:ilvl="1" w:tplc="04100003" w:tentative="1">
+      <w:start w:val="1"/>
+      <w:numFmt w:val="bullet"/>
+      <w:lvlText w:val="o"/>
+      <w:lvlJc w:val="left"/>
+      <w:pPr>
+        <w:ind w:left="1440" w:hanging="360"/>
+      </w:pPr>
+      <w:rPr>
+        <w:rFonts w:ascii="Courier New" w:hAnsi="Courier New" w:cs="Courier New" w:hint="default"/>
+      </w:rPr>
+    </w:lvl>
+    <w:lvl w:ilvl="2" w:tplc="04100005" w:tentative="1">
+      <w:start w:val="1"/>
+      <w:numFmt w:val="bullet"/>
+      <w:lvlText w:val=""/>
+      <w:lvlJc w:val="left"/>
+      <w:pPr>
+        <w:ind w:left="2160" w:hanging="360"/>
+      </w:pPr>
+      <w:rPr>
+        <w:rFonts w:ascii="Wingdings" w:hAnsi="Wingdings" w:hint="default"/>
+      </w:rPr>
+    </w:lvl>
+    <w:lvl w:ilvl="3" w:tplc="04100001" w:tentative="1">
+      <w:start w:val="1"/>
+      <w:numFmt w:val="bullet"/>
+      <w:lvlText w:val=""/>
+      <w:lvlJc w:val="left"/>
+      <w:pPr>
+        <w:ind w:left="2880" w:hanging="360"/>
+      </w:pPr>
+      <w:rPr>
+        <w:rFonts w:ascii="Symbol" w:hAnsi="Symbol" w:hint="default"/>
+      </w:rPr>
+    </w:lvl>
+    <w:lvl w:ilvl="4" w:tplc="04100003" w:tentative="1">
+      <w:start w:val="1"/>
+      <w:numFmt w:val="bullet"/>
+      <w:lvlText w:val="o"/>
+      <w:lvlJc w:val="left"/>
+      <w:pPr>
+        <w:ind w:left="3600" w:hanging="360"/>
+      </w:pPr>
+      <w:rPr>
+        <w:rFonts w:ascii="Courier New" w:hAnsi="Courier New" w:cs="Courier New" w:hint="default"/>
+      </w:rPr>
+    </w:lvl>
+    <w:lvl w:ilvl="5" w:tplc="04100005" w:tentative="1">
+      <w:start w:val="1"/>
+      <w:numFmt w:val="bullet"/>
+      <w:lvlText w:val=""/>
+      <w:lvlJc w:val="left"/>
+      <w:pPr>
+        <w:ind w:left="4320" w:hanging="360"/>
+      </w:pPr>
+      <w:rPr>
+        <w:rFonts w:ascii="Wingdings" w:hAnsi="Wingdings" w:hint="default"/>
+      </w:rPr>
+    </w:lvl>
+    <w:lvl w:ilvl="6" w:tplc="04100001" w:tentative="1">
+      <w:start w:val="1"/>
+      <w:numFmt w:val="bullet"/>
+      <w:lvlText w:val=""/>
+      <w:lvlJc w:val="left"/>
+      <w:pPr>
+        <w:ind w:left="5040" w:hanging="360"/>
+      </w:pPr>
+      <w:rPr>
+        <w:rFonts w:ascii="Symbol" w:hAnsi="Symbol" w:hint="default"/>
+      </w:rPr>
+    </w:lvl>
+    <w:lvl w:ilvl="7" w:tplc="04100003" w:tentative="1">
+      <w:start w:val="1"/>
+      <w:numFmt w:val="bullet"/>
+      <w:lvlText w:val="o"/>
+      <w:lvlJc w:val="left"/>
+      <w:pPr>
+        <w:ind w:left="5760" w:hanging="360"/>
+      </w:pPr>
+      <w:rPr>
+        <w:rFonts w:ascii="Courier New" w:hAnsi="Courier New" w:cs="Courier New" w:hint="default"/>
+      </w:rPr>
+    </w:lvl>
+    <w:lvl w:ilvl="8" w:tplc="04100005" w:tentative="1">
+      <w:start w:val="1"/>
+      <w:numFmt w:val="bullet"/>
+      <w:lvlText w:val=""/>
+      <w:lvlJc w:val="left"/>
+      <w:pPr>
+        <w:ind w:left="6480" w:hanging="360"/>
+      </w:pPr>
+      <w:rPr>
+        <w:rFonts w:ascii="Wingdings" w:hAnsi="Wingdings" w:hint="default"/>
+      </w:rPr>
+    </w:lvl>
+  </w:abstractNum>
+  <w:abstractNum w:abstractNumId="4" w15:restartNumberingAfterBreak="0">
+    <w:nsid w:val="6C1D626D"/>
+    <w:multiLevelType w:val="hybridMultilevel"/>
+    <w:tmpl w:val="7B225CD4"/>
+    <w:lvl w:ilvl="0" w:tplc="0410000F">
+      <w:start w:val="1"/>
+      <w:numFmt w:val="decimal"/>
+      <w:lvlText w:val="%1."/>
+      <w:lvlJc w:val="left"/>
+      <w:pPr>
+        <w:ind w:left="720" w:hanging="360"/>
+      </w:pPr>
+    </w:lvl>
+    <w:lvl w:ilvl="1" w:tplc="04100019" w:tentative="1">
+      <w:start w:val="1"/>
+      <w:numFmt w:val="lowerLetter"/>
+      <w:lvlText w:val="%2."/>
+      <w:lvlJc w:val="left"/>
+      <w:pPr>
+        <w:ind w:left="1440" w:hanging="360"/>
+      </w:pPr>
+    </w:lvl>
+    <w:lvl w:ilvl="2" w:tplc="0410001B" w:tentative="1">
+      <w:start w:val="1"/>
+      <w:numFmt w:val="lowerRoman"/>
+      <w:lvlText w:val="%3."/>
+      <w:lvlJc w:val="right"/>
+      <w:pPr>
+        <w:ind w:left="2160" w:hanging="180"/>
+      </w:pPr>
+    </w:lvl>
+    <w:lvl w:ilvl="3" w:tplc="0410000F" w:tentative="1">
+      <w:start w:val="1"/>
+      <w:numFmt w:val="decimal"/>
+      <w:lvlText w:val="%4."/>
+      <w:lvlJc w:val="left"/>
+      <w:pPr>
+        <w:ind w:left="2880" w:hanging="360"/>
+      </w:pPr>
+    </w:lvl>
+    <w:lvl w:ilvl="4" w:tplc="04100019" w:tentative="1">
+      <w:start w:val="1"/>
+      <w:numFmt w:val="lowerLetter"/>
+      <w:lvlText w:val="%5."/>
+      <w:lvlJc w:val="left"/>
+      <w:pPr>
+        <w:ind w:left="3600" w:hanging="360"/>
+      </w:pPr>
+    </w:lvl>
+    <w:lvl w:ilvl="5" w:tplc="0410001B" w:tentative="1">
+      <w:start w:val="1"/>
+      <w:numFmt w:val="lowerRoman"/>
+      <w:lvlText w:val="%6."/>
+      <w:lvlJc w:val="right"/>
+      <w:pPr>
+        <w:ind w:left="4320" w:hanging="180"/>
+      </w:pPr>
+    </w:lvl>
+    <w:lvl w:ilvl="6" w:tplc="0410000F" w:tentative="1">
+      <w:start w:val="1"/>
+      <w:numFmt w:val="decimal"/>
+      <w:lvlText w:val="%7."/>
+      <w:lvlJc w:val="left"/>
+      <w:pPr>
+        <w:ind w:left="5040" w:hanging="360"/>
+      </w:pPr>
+    </w:lvl>
+    <w:lvl w:ilvl="7" w:tplc="04100019" w:tentative="1">
+      <w:start w:val="1"/>
+      <w:numFmt w:val="lowerLetter"/>
+      <w:lvlText w:val="%8."/>
+      <w:lvlJc w:val="left"/>
+      <w:pPr>
+        <w:ind w:left="5760" w:hanging="360"/>
+      </w:pPr>
+    </w:lvl>
+    <w:lvl w:ilvl="8" w:tplc="0410001B" w:tentative="1">
+      <w:start w:val="1"/>
+      <w:numFmt w:val="lowerRoman"/>
+      <w:lvlText w:val="%9."/>
+      <w:lvlJc w:val="right"/>
+      <w:pPr>
+        <w:ind w:left="6480" w:hanging="180"/>
+      </w:pPr>
+    </w:lvl>
+  </w:abstractNum>
+  <w:abstractNum w:abstractNumId="5" w15:restartNumberingAfterBreak="0">
+    <w:nsid w:val="6C8A46FE"/>
+    <w:multiLevelType w:val="hybridMultilevel"/>
+    <w:tmpl w:val="97CC15DE"/>
+    <w:lvl w:ilvl="0" w:tplc="0410000F">
+      <w:start w:val="1"/>
+      <w:numFmt w:val="decimal"/>
+      <w:lvlText w:val="%1."/>
+      <w:lvlJc w:val="left"/>
+      <w:pPr>
+        <w:ind w:left="720" w:hanging="360"/>
+      </w:pPr>
+    </w:lvl>
+    <w:lvl w:ilvl="1" w:tplc="04100019" w:tentative="1">
+      <w:start w:val="1"/>
+      <w:numFmt w:val="lowerLetter"/>
+      <w:lvlText w:val="%2."/>
+      <w:lvlJc w:val="left"/>
+      <w:pPr>
+        <w:ind w:left="1440" w:hanging="360"/>
+      </w:pPr>
+    </w:lvl>
+    <w:lvl w:ilvl="2" w:tplc="0410001B" w:tentative="1">
+      <w:start w:val="1"/>
+      <w:numFmt w:val="lowerRoman"/>
+      <w:lvlText w:val="%3."/>
+      <w:lvlJc w:val="right"/>
+      <w:pPr>
+        <w:ind w:left="2160" w:hanging="180"/>
+      </w:pPr>
+    </w:lvl>
+    <w:lvl w:ilvl="3" w:tplc="0410000F" w:tentative="1">
+      <w:start w:val="1"/>
+      <w:numFmt w:val="decimal"/>
+      <w:lvlText w:val="%4."/>
+      <w:lvlJc w:val="left"/>
+      <w:pPr>
+        <w:ind w:left="2880" w:hanging="360"/>
+      </w:pPr>
+    </w:lvl>
+    <w:lvl w:ilvl="4" w:tplc="04100019" w:tentative="1">
+      <w:start w:val="1"/>
+      <w:numFmt w:val="lowerLetter"/>
+      <w:lvlText w:val="%5."/>
+      <w:lvlJc w:val="left"/>
+      <w:pPr>
+        <w:ind w:left="3600" w:hanging="360"/>
+      </w:pPr>
+    </w:lvl>
+    <w:lvl w:ilvl="5" w:tplc="0410001B" w:tentative="1">
+      <w:start w:val="1"/>
+      <w:numFmt w:val="lowerRoman"/>
+      <w:lvlText w:val="%6."/>
+      <w:lvlJc w:val="right"/>
+      <w:pPr>
+        <w:ind w:left="4320" w:hanging="180"/>
+      </w:pPr>
+    </w:lvl>
+    <w:lvl w:ilvl="6" w:tplc="0410000F" w:tentative="1">
+      <w:start w:val="1"/>
+      <w:numFmt w:val="decimal"/>
+      <w:lvlText w:val="%7."/>
+      <w:lvlJc w:val="left"/>
+      <w:pPr>
+        <w:ind w:left="5040" w:hanging="360"/>
+      </w:pPr>
+    </w:lvl>
+    <w:lvl w:ilvl="7" w:tplc="04100019" w:tentative="1">
+      <w:start w:val="1"/>
+      <w:numFmt w:val="lowerLetter"/>
+      <w:lvlText w:val="%8."/>
+      <w:lvlJc w:val="left"/>
+      <w:pPr>
+        <w:ind w:left="5760" w:hanging="360"/>
+      </w:pPr>
+    </w:lvl>
+    <w:lvl w:ilvl="8" w:tplc="0410001B" w:tentative="1">
+      <w:start w:val="1"/>
+      <w:numFmt w:val="lowerRoman"/>
+      <w:lvlText w:val="%9."/>
+      <w:lvlJc w:val="right"/>
+      <w:pPr>
+        <w:ind w:left="6480" w:hanging="180"/>
+      </w:pPr>
+    </w:lvl>
+  </w:abstractNum>
+  <w:abstractNum w:abstractNumId="6" w15:restartNumberingAfterBreak="0">
     <w:nsid w:val="769B66BA"/>
     <w:multiLevelType w:val="hybridMultilevel"/>
     <w:tmpl w:val="6652C3EC"/>
@@ -643,8 +1015,142 @@
       </w:rPr>
     </w:lvl>
   </w:abstractNum>
+  <w:abstractNum w:abstractNumId="7" w15:restartNumberingAfterBreak="0">
+    <w:nsid w:val="7E5F63C1"/>
+    <w:multiLevelType w:val="hybridMultilevel"/>
+    <w:tmpl w:val="693EC988"/>
+    <w:lvl w:ilvl="0" w:tplc="04100001">
+      <w:start w:val="1"/>
+      <w:numFmt w:val="bullet"/>
+      <w:lvlText w:val=""/>
+      <w:lvlJc w:val="left"/>
+      <w:pPr>
+        <w:ind w:left="720" w:hanging="360"/>
+      </w:pPr>
+      <w:rPr>
+        <w:rFonts w:ascii="Symbol" w:hAnsi="Symbol" w:hint="default"/>
+      </w:rPr>
+    </w:lvl>
+    <w:lvl w:ilvl="1" w:tplc="04100003" w:tentative="1">
+      <w:start w:val="1"/>
+      <w:numFmt w:val="bullet"/>
+      <w:lvlText w:val="o"/>
+      <w:lvlJc w:val="left"/>
+      <w:pPr>
+        <w:ind w:left="1440" w:hanging="360"/>
+      </w:pPr>
+      <w:rPr>
+        <w:rFonts w:ascii="Courier New" w:hAnsi="Courier New" w:cs="Courier New" w:hint="default"/>
+      </w:rPr>
+    </w:lvl>
+    <w:lvl w:ilvl="2" w:tplc="04100005" w:tentative="1">
+      <w:start w:val="1"/>
+      <w:numFmt w:val="bullet"/>
+      <w:lvlText w:val=""/>
+      <w:lvlJc w:val="left"/>
+      <w:pPr>
+        <w:ind w:left="2160" w:hanging="360"/>
+      </w:pPr>
+      <w:rPr>
+        <w:rFonts w:ascii="Wingdings" w:hAnsi="Wingdings" w:hint="default"/>
+      </w:rPr>
+    </w:lvl>
+    <w:lvl w:ilvl="3" w:tplc="04100001" w:tentative="1">
+      <w:start w:val="1"/>
+      <w:numFmt w:val="bullet"/>
+      <w:lvlText w:val=""/>
+      <w:lvlJc w:val="left"/>
+      <w:pPr>
+        <w:ind w:left="2880" w:hanging="360"/>
+      </w:pPr>
+      <w:rPr>
+        <w:rFonts w:ascii="Symbol" w:hAnsi="Symbol" w:hint="default"/>
+      </w:rPr>
+    </w:lvl>
+    <w:lvl w:ilvl="4" w:tplc="04100003" w:tentative="1">
+      <w:start w:val="1"/>
+      <w:numFmt w:val="bullet"/>
+      <w:lvlText w:val="o"/>
+      <w:lvlJc w:val="left"/>
+      <w:pPr>
+        <w:ind w:left="3600" w:hanging="360"/>
+      </w:pPr>
+      <w:rPr>
+        <w:rFonts w:ascii="Courier New" w:hAnsi="Courier New" w:cs="Courier New" w:hint="default"/>
+      </w:rPr>
+    </w:lvl>
+    <w:lvl w:ilvl="5" w:tplc="04100005" w:tentative="1">
+      <w:start w:val="1"/>
+      <w:numFmt w:val="bullet"/>
+      <w:lvlText w:val=""/>
+      <w:lvlJc w:val="left"/>
+      <w:pPr>
+        <w:ind w:left="4320" w:hanging="360"/>
+      </w:pPr>
+      <w:rPr>
+        <w:rFonts w:ascii="Wingdings" w:hAnsi="Wingdings" w:hint="default"/>
+      </w:rPr>
+    </w:lvl>
+    <w:lvl w:ilvl="6" w:tplc="04100001" w:tentative="1">
+      <w:start w:val="1"/>
+      <w:numFmt w:val="bullet"/>
+      <w:lvlText w:val=""/>
+      <w:lvlJc w:val="left"/>
+      <w:pPr>
+        <w:ind w:left="5040" w:hanging="360"/>
+      </w:pPr>
+      <w:rPr>
+        <w:rFonts w:ascii="Symbol" w:hAnsi="Symbol" w:hint="default"/>
+      </w:rPr>
+    </w:lvl>
+    <w:lvl w:ilvl="7" w:tplc="04100003" w:tentative="1">
+      <w:start w:val="1"/>
+      <w:numFmt w:val="bullet"/>
+      <w:lvlText w:val="o"/>
+      <w:lvlJc w:val="left"/>
+      <w:pPr>
+        <w:ind w:left="5760" w:hanging="360"/>
+      </w:pPr>
+      <w:rPr>
+        <w:rFonts w:ascii="Courier New" w:hAnsi="Courier New" w:cs="Courier New" w:hint="default"/>
+      </w:rPr>
+    </w:lvl>
+    <w:lvl w:ilvl="8" w:tplc="04100005" w:tentative="1">
+      <w:start w:val="1"/>
+      <w:numFmt w:val="bullet"/>
+      <w:lvlText w:val=""/>
+      <w:lvlJc w:val="left"/>
+      <w:pPr>
+        <w:ind w:left="6480" w:hanging="360"/>
+      </w:pPr>
+      <w:rPr>
+        <w:rFonts w:ascii="Wingdings" w:hAnsi="Wingdings" w:hint="default"/>
+      </w:rPr>
+    </w:lvl>
+  </w:abstractNum>
   <w:num w:numId="1">
+    <w:abstractNumId w:val="6"/>
+  </w:num>
+  <w:num w:numId="2">
+    <w:abstractNumId w:val="2"/>
+  </w:num>
+  <w:num w:numId="3">
+    <w:abstractNumId w:val="7"/>
+  </w:num>
+  <w:num w:numId="4">
+    <w:abstractNumId w:val="5"/>
+  </w:num>
+  <w:num w:numId="5">
+    <w:abstractNumId w:val="1"/>
+  </w:num>
+  <w:num w:numId="6">
+    <w:abstractNumId w:val="4"/>
+  </w:num>
+  <w:num w:numId="7">
     <w:abstractNumId w:val="0"/>
+  </w:num>
+  <w:num w:numId="8">
+    <w:abstractNumId w:val="3"/>
   </w:num>
 </w:numbering>
 </file>
@@ -1047,6 +1553,7 @@
   <w:style w:type="paragraph" w:default="1" w:styleId="Normale">
     <w:name w:val="Normal"/>
     <w:qFormat/>
+    <w:rsid w:val="009D1205"/>
   </w:style>
   <w:style w:type="character" w:default="1" w:styleId="Carpredefinitoparagrafo">
     <w:name w:val="Default Paragraph Font"/>

</xml_diff>